<commit_message>
lesson 345 - Thursday
</commit_message>
<xml_diff>
--- a/english_via_skype/solutions/doc/lesson_344_TATRA MOUNTAINS_edit.docx
+++ b/english_via_skype/solutions/doc/lesson_344_TATRA MOUNTAINS_edit.docx
@@ -496,7 +496,29 @@
           <w:szCs w:val="28"/>
           <w:lang w:val="en-US" w:eastAsia="pl-PL"/>
         </w:rPr>
-        <w:t>……………………………</w:t>
+        <w:t>…</w:t>
+      </w:r>
+      <w:proofErr w:type="spellStart"/>
+      <w:r>
+        <w:rPr>
+          <w:rFonts w:ascii="Arial" w:eastAsia="Times New Roman" w:hAnsi="Arial" w:cs="Arial"/>
+          <w:color w:val="666666"/>
+          <w:sz w:val="28"/>
+          <w:szCs w:val="28"/>
+          <w:lang w:val="en-US" w:eastAsia="pl-PL"/>
+        </w:rPr>
+        <w:t>decidious</w:t>
+      </w:r>
+      <w:proofErr w:type="spellEnd"/>
+      <w:r>
+        <w:rPr>
+          <w:rFonts w:ascii="Arial" w:eastAsia="Times New Roman" w:hAnsi="Arial" w:cs="Arial"/>
+          <w:color w:val="666666"/>
+          <w:sz w:val="28"/>
+          <w:szCs w:val="28"/>
+          <w:lang w:val="en-US" w:eastAsia="pl-PL"/>
+        </w:rPr>
+        <w:t>…………………………</w:t>
       </w:r>
       <w:r>
         <w:rPr>
@@ -598,7 +620,47 @@
           <w:szCs w:val="28"/>
           <w:lang w:val="en-US" w:eastAsia="pl-PL"/>
         </w:rPr>
-        <w:t>ole year the slopes are to ……………..</w:t>
+        <w:t>ole year the slopes are to</w:t>
+      </w:r>
+      <w:r>
+        <w:rPr>
+          <w:rFonts w:ascii="Arial" w:eastAsia="Times New Roman" w:hAnsi="Arial" w:cs="Arial"/>
+          <w:color w:val="666666"/>
+          <w:sz w:val="28"/>
+          <w:szCs w:val="28"/>
+          <w:lang w:val="en-US" w:eastAsia="pl-PL"/>
+        </w:rPr>
+        <w:t>o</w:t>
+      </w:r>
+      <w:r>
+        <w:rPr>
+          <w:rFonts w:ascii="Arial" w:eastAsia="Times New Roman" w:hAnsi="Arial" w:cs="Arial"/>
+          <w:color w:val="666666"/>
+          <w:sz w:val="28"/>
+          <w:szCs w:val="28"/>
+          <w:lang w:val="en-US" w:eastAsia="pl-PL"/>
+        </w:rPr>
+        <w:t xml:space="preserve"> …</w:t>
+      </w:r>
+      <w:r>
+        <w:rPr>
+          <w:rFonts w:ascii="Arial" w:eastAsia="Times New Roman" w:hAnsi="Arial" w:cs="Arial"/>
+          <w:color w:val="666666"/>
+          <w:sz w:val="28"/>
+          <w:szCs w:val="28"/>
+          <w:lang w:val="en-US" w:eastAsia="pl-PL"/>
+        </w:rPr>
+        <w:t>show-capped</w:t>
+      </w:r>
+      <w:r>
+        <w:rPr>
+          <w:rFonts w:ascii="Arial" w:eastAsia="Times New Roman" w:hAnsi="Arial" w:cs="Arial"/>
+          <w:color w:val="666666"/>
+          <w:sz w:val="28"/>
+          <w:szCs w:val="28"/>
+          <w:lang w:val="en-US" w:eastAsia="pl-PL"/>
+        </w:rPr>
+        <w:t>…………..</w:t>
       </w:r>
       <w:r>
         <w:rPr>
@@ -877,7 +939,540 @@
           <w:shd w:val="clear" w:color="auto" w:fill="F8F8F8"/>
           <w:lang w:val="en-US" w:eastAsia="pl-PL"/>
         </w:rPr>
-        <w:t>for more than 150 years. Both in Polish and Slovak part the chain of tourist shelters and ski slopes is well developed. Below we</w:t>
+        <w:t>for more than 150 years. Both in Polish and Slovak part the chain of tourist shelters and ski slopes is well developed. Below we present some useful websites with the most important Polish shelters, useful on making direct reservations or scheduling the routes.</w:t>
+      </w:r>
+    </w:p>
+    <w:p>
+      <w:pPr>
+        <w:shd w:val="clear" w:color="auto" w:fill="F8F8F8"/>
+        <w:spacing w:before="405" w:after="405" w:line="240" w:lineRule="auto"/>
+        <w:rPr>
+          <w:rFonts w:ascii="Arial" w:eastAsia="Times New Roman" w:hAnsi="Arial" w:cs="Arial"/>
+          <w:color w:val="666666"/>
+          <w:sz w:val="28"/>
+          <w:szCs w:val="28"/>
+          <w:lang w:val="en-US" w:eastAsia="pl-PL"/>
+        </w:rPr>
+      </w:pPr>
+      <w:r>
+        <w:rPr>
+          <w:rFonts w:ascii="Arial" w:eastAsia="Times New Roman" w:hAnsi="Arial" w:cs="Arial"/>
+          <w:color w:val="666666"/>
+          <w:sz w:val="28"/>
+          <w:szCs w:val="28"/>
+          <w:lang w:val="en-US" w:eastAsia="pl-PL"/>
+        </w:rPr>
+        <w:t>For skiers the most important thing is the recently modernized cable-car railway from </w:t>
+      </w:r>
+      <w:proofErr w:type="spellStart"/>
+      <w:r>
+        <w:fldChar w:fldCharType="begin"/>
+      </w:r>
+      <w:r>
+        <w:rPr>
+          <w:lang w:val="en-US"/>
+        </w:rPr>
+        <w:instrText xml:space="preserve"> HYPERLINK "https://www.poland.travel/index.php?option=com_content&amp;view=article&amp;id=128&amp;catid=72&amp;Itemid=367&amp;lang=en" </w:instrText>
+      </w:r>
+      <w:r>
+        <w:fldChar w:fldCharType="separate"/>
+      </w:r>
+      <w:r>
+        <w:rPr>
+          <w:rFonts w:ascii="Arial" w:eastAsia="Times New Roman" w:hAnsi="Arial" w:cs="Arial"/>
+          <w:color w:val="E85C41"/>
+          <w:sz w:val="28"/>
+          <w:szCs w:val="28"/>
+          <w:lang w:val="en-US" w:eastAsia="pl-PL"/>
+        </w:rPr>
+        <w:t>Zakopane</w:t>
+      </w:r>
+      <w:proofErr w:type="spellEnd"/>
+      <w:r>
+        <w:rPr>
+          <w:rFonts w:ascii="Arial" w:eastAsia="Times New Roman" w:hAnsi="Arial" w:cs="Arial"/>
+          <w:color w:val="E85C41"/>
+          <w:sz w:val="28"/>
+          <w:szCs w:val="28"/>
+          <w:lang w:eastAsia="pl-PL"/>
+        </w:rPr>
+        <w:fldChar w:fldCharType="end"/>
+      </w:r>
+      <w:r>
+        <w:rPr>
+          <w:rFonts w:ascii="Arial" w:eastAsia="Times New Roman" w:hAnsi="Arial" w:cs="Arial"/>
+          <w:color w:val="666666"/>
+          <w:sz w:val="28"/>
+          <w:szCs w:val="28"/>
+          <w:lang w:val="en-US" w:eastAsia="pl-PL"/>
+        </w:rPr>
+        <w:t xml:space="preserve"> to </w:t>
+      </w:r>
+      <w:proofErr w:type="spellStart"/>
+      <w:r>
+        <w:rPr>
+          <w:rFonts w:ascii="Arial" w:eastAsia="Times New Roman" w:hAnsi="Arial" w:cs="Arial"/>
+          <w:color w:val="666666"/>
+          <w:sz w:val="28"/>
+          <w:szCs w:val="28"/>
+          <w:lang w:val="en-US" w:eastAsia="pl-PL"/>
+        </w:rPr>
+        <w:t>Kasprowy</w:t>
+      </w:r>
+      <w:proofErr w:type="spellEnd"/>
+      <w:r>
+        <w:rPr>
+          <w:rFonts w:ascii="Arial" w:eastAsia="Times New Roman" w:hAnsi="Arial" w:cs="Arial"/>
+          <w:color w:val="666666"/>
+          <w:sz w:val="28"/>
+          <w:szCs w:val="28"/>
+          <w:lang w:val="en-US" w:eastAsia="pl-PL"/>
+        </w:rPr>
+        <w:t xml:space="preserve"> </w:t>
+      </w:r>
+      <w:proofErr w:type="spellStart"/>
+      <w:r>
+        <w:rPr>
+          <w:rFonts w:ascii="Arial" w:eastAsia="Times New Roman" w:hAnsi="Arial" w:cs="Arial"/>
+          <w:color w:val="666666"/>
+          <w:sz w:val="28"/>
+          <w:szCs w:val="28"/>
+          <w:lang w:val="en-US" w:eastAsia="pl-PL"/>
+        </w:rPr>
+        <w:t>Wierch</w:t>
+      </w:r>
+      <w:proofErr w:type="spellEnd"/>
+      <w:r>
+        <w:rPr>
+          <w:rFonts w:ascii="Arial" w:eastAsia="Times New Roman" w:hAnsi="Arial" w:cs="Arial"/>
+          <w:color w:val="666666"/>
+          <w:sz w:val="28"/>
+          <w:szCs w:val="28"/>
+          <w:lang w:val="en-US" w:eastAsia="pl-PL"/>
+        </w:rPr>
+        <w:t xml:space="preserve"> as well as ski lifts complexes located in </w:t>
+      </w:r>
+      <w:proofErr w:type="spellStart"/>
+      <w:r>
+        <w:rPr>
+          <w:rFonts w:ascii="Arial" w:eastAsia="Times New Roman" w:hAnsi="Arial" w:cs="Arial"/>
+          <w:color w:val="666666"/>
+          <w:sz w:val="28"/>
+          <w:szCs w:val="28"/>
+          <w:lang w:val="en-US" w:eastAsia="pl-PL"/>
+        </w:rPr>
+        <w:t>Goryczkowa</w:t>
+      </w:r>
+      <w:proofErr w:type="spellEnd"/>
+      <w:r>
+        <w:rPr>
+          <w:rFonts w:ascii="Arial" w:eastAsia="Times New Roman" w:hAnsi="Arial" w:cs="Arial"/>
+          <w:color w:val="666666"/>
+          <w:sz w:val="28"/>
+          <w:szCs w:val="28"/>
+          <w:lang w:val="en-US" w:eastAsia="pl-PL"/>
+        </w:rPr>
+        <w:t xml:space="preserve"> Valley and </w:t>
+      </w:r>
+      <w:proofErr w:type="spellStart"/>
+      <w:r>
+        <w:rPr>
+          <w:rFonts w:ascii="Arial" w:eastAsia="Times New Roman" w:hAnsi="Arial" w:cs="Arial"/>
+          <w:color w:val="666666"/>
+          <w:sz w:val="28"/>
+          <w:szCs w:val="28"/>
+          <w:lang w:val="en-US" w:eastAsia="pl-PL"/>
+        </w:rPr>
+        <w:t>Gąsienicowa</w:t>
+      </w:r>
+      <w:proofErr w:type="spellEnd"/>
+      <w:r>
+        <w:rPr>
+          <w:rFonts w:ascii="Arial" w:eastAsia="Times New Roman" w:hAnsi="Arial" w:cs="Arial"/>
+          <w:color w:val="666666"/>
+          <w:sz w:val="28"/>
+          <w:szCs w:val="28"/>
+          <w:lang w:val="en-US" w:eastAsia="pl-PL"/>
+        </w:rPr>
+        <w:t xml:space="preserve"> </w:t>
+      </w:r>
+      <w:proofErr w:type="spellStart"/>
+      <w:r>
+        <w:rPr>
+          <w:rFonts w:ascii="Arial" w:eastAsia="Times New Roman" w:hAnsi="Arial" w:cs="Arial"/>
+          <w:color w:val="666666"/>
+          <w:sz w:val="28"/>
+          <w:szCs w:val="28"/>
+          <w:lang w:val="en-US" w:eastAsia="pl-PL"/>
+        </w:rPr>
+        <w:t>Hala</w:t>
+      </w:r>
+      <w:proofErr w:type="spellEnd"/>
+      <w:r>
+        <w:rPr>
+          <w:rFonts w:ascii="Arial" w:eastAsia="Times New Roman" w:hAnsi="Arial" w:cs="Arial"/>
+          <w:color w:val="666666"/>
+          <w:sz w:val="28"/>
+          <w:szCs w:val="28"/>
+          <w:lang w:val="en-US" w:eastAsia="pl-PL"/>
+        </w:rPr>
+        <w:t xml:space="preserve">. They </w:t>
+      </w:r>
+      <w:r>
+        <w:rPr>
+          <w:rFonts w:ascii="Arial" w:eastAsia="Times New Roman" w:hAnsi="Arial" w:cs="Arial"/>
+          <w:color w:val="666666"/>
+          <w:sz w:val="28"/>
+          <w:szCs w:val="28"/>
+          <w:lang w:val="en-US" w:eastAsia="pl-PL"/>
+        </w:rPr>
+        <w:t>…</w:t>
+      </w:r>
+      <w:r>
+        <w:rPr>
+          <w:rFonts w:ascii="Arial" w:eastAsia="Times New Roman" w:hAnsi="Arial" w:cs="Arial"/>
+          <w:color w:val="666666"/>
+          <w:sz w:val="28"/>
+          <w:szCs w:val="28"/>
+          <w:lang w:val="en-US" w:eastAsia="pl-PL"/>
+        </w:rPr>
+        <w:t>facilitate</w:t>
+      </w:r>
+      <w:r>
+        <w:rPr>
+          <w:rFonts w:ascii="Arial" w:eastAsia="Times New Roman" w:hAnsi="Arial" w:cs="Arial"/>
+          <w:color w:val="666666"/>
+          <w:sz w:val="28"/>
+          <w:szCs w:val="28"/>
+          <w:lang w:val="en-US" w:eastAsia="pl-PL"/>
+        </w:rPr>
+        <w:t>………</w:t>
+      </w:r>
+      <w:r>
+        <w:rPr>
+          <w:rFonts w:ascii="Arial" w:eastAsia="Times New Roman" w:hAnsi="Arial" w:cs="Arial"/>
+          <w:color w:val="666666"/>
+          <w:sz w:val="28"/>
+          <w:szCs w:val="28"/>
+          <w:lang w:val="en-US" w:eastAsia="pl-PL"/>
+        </w:rPr>
+        <w:t>…………</w:t>
+      </w:r>
+      <w:r>
+        <w:rPr>
+          <w:rFonts w:ascii="Arial" w:eastAsia="Times New Roman" w:hAnsi="Arial" w:cs="Arial"/>
+          <w:color w:val="666666"/>
+          <w:sz w:val="28"/>
+          <w:szCs w:val="28"/>
+          <w:lang w:val="en-US" w:eastAsia="pl-PL"/>
+        </w:rPr>
+        <w:t>to do the ski slope on the highest world level.</w:t>
+      </w:r>
+    </w:p>
+    <w:p>
+      <w:pPr>
+        <w:shd w:val="clear" w:color="auto" w:fill="F8F8F8"/>
+        <w:spacing w:before="405" w:after="405" w:line="240" w:lineRule="auto"/>
+        <w:rPr>
+          <w:rFonts w:ascii="Arial" w:eastAsia="Times New Roman" w:hAnsi="Arial" w:cs="Arial"/>
+          <w:color w:val="666666"/>
+          <w:sz w:val="28"/>
+          <w:szCs w:val="28"/>
+          <w:lang w:val="en-US" w:eastAsia="pl-PL"/>
+        </w:rPr>
+      </w:pPr>
+      <w:r>
+        <w:rPr>
+          <w:rFonts w:ascii="Arial" w:eastAsia="Times New Roman" w:hAnsi="Arial" w:cs="Arial"/>
+          <w:color w:val="666666"/>
+          <w:sz w:val="28"/>
+          <w:szCs w:val="28"/>
+          <w:lang w:val="en-US" w:eastAsia="pl-PL"/>
+        </w:rPr>
+        <w:t xml:space="preserve">Even though mountain rescue system in </w:t>
+      </w:r>
+      <w:proofErr w:type="spellStart"/>
+      <w:r>
+        <w:rPr>
+          <w:rFonts w:ascii="Arial" w:eastAsia="Times New Roman" w:hAnsi="Arial" w:cs="Arial"/>
+          <w:color w:val="666666"/>
+          <w:sz w:val="28"/>
+          <w:szCs w:val="28"/>
+          <w:lang w:val="en-US" w:eastAsia="pl-PL"/>
+        </w:rPr>
+        <w:t>Tatra</w:t>
+      </w:r>
+      <w:proofErr w:type="spellEnd"/>
+      <w:r>
+        <w:rPr>
+          <w:rFonts w:ascii="Arial" w:eastAsia="Times New Roman" w:hAnsi="Arial" w:cs="Arial"/>
+          <w:color w:val="666666"/>
+          <w:sz w:val="28"/>
+          <w:szCs w:val="28"/>
+          <w:lang w:val="en-US" w:eastAsia="pl-PL"/>
+        </w:rPr>
+        <w:t xml:space="preserve"> mountains is very well organized, still </w:t>
+      </w:r>
+      <w:r>
+        <w:rPr>
+          <w:rFonts w:ascii="Arial" w:eastAsia="Times New Roman" w:hAnsi="Arial" w:cs="Arial"/>
+          <w:color w:val="666666"/>
+          <w:sz w:val="28"/>
+          <w:szCs w:val="28"/>
+          <w:lang w:val="en-US" w:eastAsia="pl-PL"/>
+        </w:rPr>
+        <w:t>every year there are many …</w:t>
+      </w:r>
+      <w:r>
+        <w:rPr>
+          <w:rFonts w:ascii="Arial" w:eastAsia="Times New Roman" w:hAnsi="Arial" w:cs="Arial"/>
+          <w:color w:val="666666"/>
+          <w:sz w:val="28"/>
+          <w:szCs w:val="28"/>
+          <w:lang w:val="en-US" w:eastAsia="pl-PL"/>
+        </w:rPr>
+        <w:t>lethal</w:t>
+      </w:r>
+      <w:r>
+        <w:rPr>
+          <w:rFonts w:ascii="Arial" w:eastAsia="Times New Roman" w:hAnsi="Arial" w:cs="Arial"/>
+          <w:color w:val="666666"/>
+          <w:sz w:val="28"/>
+          <w:szCs w:val="28"/>
+          <w:lang w:val="en-US" w:eastAsia="pl-PL"/>
+        </w:rPr>
+        <w:t>…………………..</w:t>
+      </w:r>
+      <w:r>
+        <w:rPr>
+          <w:rFonts w:ascii="Arial" w:eastAsia="Times New Roman" w:hAnsi="Arial" w:cs="Arial"/>
+          <w:color w:val="666666"/>
+          <w:sz w:val="28"/>
+          <w:szCs w:val="28"/>
+          <w:lang w:val="en-US" w:eastAsia="pl-PL"/>
+        </w:rPr>
+        <w:t xml:space="preserve"> accidents. Due to the protection of nature and numerous threats resulting from the difficult territory, walking is restricted exclusively to the routes designated by the administrative organs of respective National Parks. It needs to bear in mind, that routes in Slovak part of </w:t>
+      </w:r>
+      <w:proofErr w:type="spellStart"/>
+      <w:r>
+        <w:rPr>
+          <w:rFonts w:ascii="Arial" w:eastAsia="Times New Roman" w:hAnsi="Arial" w:cs="Arial"/>
+          <w:color w:val="666666"/>
+          <w:sz w:val="28"/>
+          <w:szCs w:val="28"/>
+          <w:lang w:val="en-US" w:eastAsia="pl-PL"/>
+        </w:rPr>
+        <w:t>Tatra</w:t>
+      </w:r>
+      <w:proofErr w:type="spellEnd"/>
+      <w:r>
+        <w:rPr>
+          <w:rFonts w:ascii="Arial" w:eastAsia="Times New Roman" w:hAnsi="Arial" w:cs="Arial"/>
+          <w:color w:val="666666"/>
+          <w:sz w:val="28"/>
+          <w:szCs w:val="28"/>
+          <w:lang w:val="en-US" w:eastAsia="pl-PL"/>
+        </w:rPr>
+        <w:t xml:space="preserve"> Mountains are closed for winter.</w:t>
+      </w:r>
+      <w:r>
+        <w:rPr>
+          <w:rFonts w:ascii="Arial" w:eastAsia="Times New Roman" w:hAnsi="Arial" w:cs="Arial"/>
+          <w:color w:val="666666"/>
+          <w:sz w:val="28"/>
+          <w:szCs w:val="28"/>
+          <w:lang w:val="en-US" w:eastAsia="pl-PL"/>
+        </w:rPr>
+        <w:br/>
+        <w:t xml:space="preserve">One </w:t>
+      </w:r>
+      <w:r>
+        <w:rPr>
+          <w:rFonts w:ascii="Arial" w:eastAsia="Times New Roman" w:hAnsi="Arial" w:cs="Arial"/>
+          <w:color w:val="666666"/>
+          <w:sz w:val="28"/>
+          <w:szCs w:val="28"/>
+          <w:lang w:val="en-US" w:eastAsia="pl-PL"/>
+        </w:rPr>
+        <w:t>…</w:t>
+      </w:r>
+      <w:r>
+        <w:rPr>
+          <w:rFonts w:ascii="Arial" w:eastAsia="Times New Roman" w:hAnsi="Arial" w:cs="Arial"/>
+          <w:color w:val="666666"/>
+          <w:sz w:val="28"/>
+          <w:szCs w:val="28"/>
+          <w:lang w:val="en-US" w:eastAsia="pl-PL"/>
+        </w:rPr>
+        <w:t>glance</w:t>
+      </w:r>
+      <w:r>
+        <w:rPr>
+          <w:rFonts w:ascii="Arial" w:eastAsia="Times New Roman" w:hAnsi="Arial" w:cs="Arial"/>
+          <w:color w:val="666666"/>
+          <w:sz w:val="28"/>
+          <w:szCs w:val="28"/>
+          <w:lang w:val="en-US" w:eastAsia="pl-PL"/>
+        </w:rPr>
+        <w:t>…………………..</w:t>
+      </w:r>
+      <w:r>
+        <w:rPr>
+          <w:rFonts w:ascii="Arial" w:eastAsia="Times New Roman" w:hAnsi="Arial" w:cs="Arial"/>
+          <w:color w:val="666666"/>
+          <w:sz w:val="28"/>
+          <w:szCs w:val="28"/>
+          <w:lang w:val="en-US" w:eastAsia="pl-PL"/>
+        </w:rPr>
+        <w:t xml:space="preserve">on the map of </w:t>
+      </w:r>
+      <w:proofErr w:type="spellStart"/>
+      <w:r>
+        <w:rPr>
+          <w:rFonts w:ascii="Arial" w:eastAsia="Times New Roman" w:hAnsi="Arial" w:cs="Arial"/>
+          <w:color w:val="666666"/>
+          <w:sz w:val="28"/>
+          <w:szCs w:val="28"/>
+          <w:lang w:val="en-US" w:eastAsia="pl-PL"/>
+        </w:rPr>
+        <w:t>Tatra</w:t>
+      </w:r>
+      <w:proofErr w:type="spellEnd"/>
+      <w:r>
+        <w:rPr>
+          <w:rFonts w:ascii="Arial" w:eastAsia="Times New Roman" w:hAnsi="Arial" w:cs="Arial"/>
+          <w:color w:val="666666"/>
+          <w:sz w:val="28"/>
+          <w:szCs w:val="28"/>
+          <w:lang w:val="en-US" w:eastAsia="pl-PL"/>
+        </w:rPr>
+        <w:t xml:space="preserve"> Mountains is enough to tell, that the names of the valleys on both sides of the main ridge of the </w:t>
+      </w:r>
+      <w:proofErr w:type="spellStart"/>
+      <w:r>
+        <w:rPr>
+          <w:rFonts w:ascii="Arial" w:eastAsia="Times New Roman" w:hAnsi="Arial" w:cs="Arial"/>
+          <w:color w:val="666666"/>
+          <w:sz w:val="28"/>
+          <w:szCs w:val="28"/>
+          <w:lang w:val="en-US" w:eastAsia="pl-PL"/>
+        </w:rPr>
+        <w:t>Tatra</w:t>
+      </w:r>
+      <w:proofErr w:type="spellEnd"/>
+      <w:r>
+        <w:rPr>
+          <w:rFonts w:ascii="Arial" w:eastAsia="Times New Roman" w:hAnsi="Arial" w:cs="Arial"/>
+          <w:color w:val="666666"/>
+          <w:sz w:val="28"/>
+          <w:szCs w:val="28"/>
+          <w:lang w:val="en-US" w:eastAsia="pl-PL"/>
+        </w:rPr>
+        <w:t xml:space="preserve"> Mountains sound almost the same. Despite the fact, that </w:t>
+      </w:r>
+      <w:proofErr w:type="spellStart"/>
+      <w:r>
+        <w:rPr>
+          <w:rFonts w:ascii="Arial" w:eastAsia="Times New Roman" w:hAnsi="Arial" w:cs="Arial"/>
+          <w:color w:val="666666"/>
+          <w:sz w:val="28"/>
+          <w:szCs w:val="28"/>
+          <w:lang w:val="en-US" w:eastAsia="pl-PL"/>
+        </w:rPr>
+        <w:t>Tatra</w:t>
+      </w:r>
+      <w:proofErr w:type="spellEnd"/>
+      <w:r>
+        <w:rPr>
+          <w:rFonts w:ascii="Arial" w:eastAsia="Times New Roman" w:hAnsi="Arial" w:cs="Arial"/>
+          <w:color w:val="666666"/>
+          <w:sz w:val="28"/>
+          <w:szCs w:val="28"/>
+          <w:lang w:val="en-US" w:eastAsia="pl-PL"/>
+        </w:rPr>
+        <w:t xml:space="preserve"> Mountains have been divided with a political border </w:t>
+      </w:r>
+      <w:r>
+        <w:rPr>
+          <w:rFonts w:ascii="Arial" w:eastAsia="Times New Roman" w:hAnsi="Arial" w:cs="Arial"/>
+          <w:color w:val="666666"/>
+          <w:sz w:val="28"/>
+          <w:szCs w:val="28"/>
+          <w:lang w:val="en-US" w:eastAsia="pl-PL"/>
+        </w:rPr>
+        <w:t>"since forever", people …</w:t>
+      </w:r>
+      <w:r>
+        <w:rPr>
+          <w:rFonts w:ascii="Arial" w:eastAsia="Times New Roman" w:hAnsi="Arial" w:cs="Arial"/>
+          <w:color w:val="666666"/>
+          <w:sz w:val="28"/>
+          <w:szCs w:val="28"/>
+          <w:lang w:val="en-US" w:eastAsia="pl-PL"/>
+        </w:rPr>
+        <w:t>dwelling</w:t>
+      </w:r>
+      <w:r>
+        <w:rPr>
+          <w:rFonts w:ascii="Arial" w:eastAsia="Times New Roman" w:hAnsi="Arial" w:cs="Arial"/>
+          <w:color w:val="666666"/>
+          <w:sz w:val="28"/>
+          <w:szCs w:val="28"/>
+          <w:lang w:val="en-US" w:eastAsia="pl-PL"/>
+        </w:rPr>
+        <w:t>…………………..</w:t>
+      </w:r>
+      <w:r>
+        <w:rPr>
+          <w:rFonts w:ascii="Arial" w:eastAsia="Times New Roman" w:hAnsi="Arial" w:cs="Arial"/>
+          <w:color w:val="666666"/>
+          <w:sz w:val="28"/>
+          <w:szCs w:val="28"/>
+          <w:lang w:val="en-US" w:eastAsia="pl-PL"/>
+        </w:rPr>
+        <w:t xml:space="preserve"> Poland, as well as the historical "Upper Hungary" have always been close and related. Until the present day highlanders from Slovakia use similar dialect and usually deal with very similar branches and sectors of economy. Regional, characteristic dairy products from </w:t>
+      </w:r>
+      <w:proofErr w:type="spellStart"/>
+      <w:r>
+        <w:rPr>
+          <w:rFonts w:ascii="Arial" w:eastAsia="Times New Roman" w:hAnsi="Arial" w:cs="Arial"/>
+          <w:color w:val="666666"/>
+          <w:sz w:val="28"/>
+          <w:szCs w:val="28"/>
+          <w:lang w:val="en-US" w:eastAsia="pl-PL"/>
+        </w:rPr>
+        <w:t>Tatra</w:t>
+      </w:r>
+      <w:proofErr w:type="spellEnd"/>
+      <w:r>
+        <w:rPr>
+          <w:rFonts w:ascii="Arial" w:eastAsia="Times New Roman" w:hAnsi="Arial" w:cs="Arial"/>
+          <w:color w:val="666666"/>
+          <w:sz w:val="28"/>
+          <w:szCs w:val="28"/>
+          <w:lang w:val="en-US" w:eastAsia="pl-PL"/>
+        </w:rPr>
+        <w:t xml:space="preserve"> Mountains are </w:t>
+      </w:r>
+      <w:r>
+        <w:rPr>
+          <w:rFonts w:ascii="Arial" w:eastAsia="Times New Roman" w:hAnsi="Arial" w:cs="Arial"/>
+          <w:color w:val="666666"/>
+          <w:sz w:val="28"/>
+          <w:szCs w:val="28"/>
+          <w:lang w:val="en-US" w:eastAsia="pl-PL"/>
+        </w:rPr>
+        <w:t>…</w:t>
+      </w:r>
+      <w:r>
+        <w:rPr>
+          <w:rFonts w:ascii="Arial" w:eastAsia="Times New Roman" w:hAnsi="Arial" w:cs="Arial"/>
+          <w:color w:val="666666"/>
+          <w:sz w:val="28"/>
+          <w:szCs w:val="28"/>
+          <w:lang w:val="en-US" w:eastAsia="pl-PL"/>
+        </w:rPr>
+        <w:t>smoked</w:t>
       </w:r>
       <w:bookmarkStart w:id="0" w:name="_GoBack"/>
       <w:bookmarkEnd w:id="0"/>
@@ -887,533 +1482,9 @@
           <w:color w:val="666666"/>
           <w:sz w:val="28"/>
           <w:szCs w:val="28"/>
-          <w:shd w:val="clear" w:color="auto" w:fill="F8F8F8"/>
-          <w:lang w:val="en-US" w:eastAsia="pl-PL"/>
-        </w:rPr>
-        <w:t xml:space="preserve"> present some useful websites with the most important Polish shelters, useful on making direct reservations or scheduling the routes.</w:t>
-      </w:r>
-    </w:p>
-    <w:p>
-      <w:pPr>
-        <w:shd w:val="clear" w:color="auto" w:fill="F8F8F8"/>
-        <w:spacing w:before="405" w:after="405" w:line="240" w:lineRule="auto"/>
-        <w:rPr>
-          <w:rFonts w:ascii="Arial" w:eastAsia="Times New Roman" w:hAnsi="Arial" w:cs="Arial"/>
-          <w:color w:val="666666"/>
-          <w:sz w:val="28"/>
-          <w:szCs w:val="28"/>
-          <w:lang w:val="en-US" w:eastAsia="pl-PL"/>
-        </w:rPr>
-      </w:pPr>
-      <w:r>
-        <w:rPr>
-          <w:rFonts w:ascii="Arial" w:eastAsia="Times New Roman" w:hAnsi="Arial" w:cs="Arial"/>
-          <w:color w:val="666666"/>
-          <w:sz w:val="28"/>
-          <w:szCs w:val="28"/>
-          <w:lang w:val="en-US" w:eastAsia="pl-PL"/>
-        </w:rPr>
-        <w:t>For skiers the most important thing is the recently modernized cable-car railway from </w:t>
-      </w:r>
-      <w:proofErr w:type="spellStart"/>
-      <w:r>
-        <w:fldChar w:fldCharType="begin"/>
-      </w:r>
-      <w:r>
-        <w:rPr>
-          <w:lang w:val="en-US"/>
-        </w:rPr>
-        <w:instrText xml:space="preserve"> HYPERLINK "https://www.poland.travel/index.php?option=com_content&amp;view=article&amp;id=128&amp;catid=72&amp;Itemid=367&amp;lang=en" </w:instrText>
-      </w:r>
-      <w:r>
-        <w:fldChar w:fldCharType="separate"/>
-      </w:r>
-      <w:r>
-        <w:rPr>
-          <w:rFonts w:ascii="Arial" w:eastAsia="Times New Roman" w:hAnsi="Arial" w:cs="Arial"/>
-          <w:color w:val="E85C41"/>
-          <w:sz w:val="28"/>
-          <w:szCs w:val="28"/>
-          <w:lang w:val="en-US" w:eastAsia="pl-PL"/>
-        </w:rPr>
-        <w:t>Zakopane</w:t>
-      </w:r>
-      <w:proofErr w:type="spellEnd"/>
-      <w:r>
-        <w:rPr>
-          <w:rFonts w:ascii="Arial" w:eastAsia="Times New Roman" w:hAnsi="Arial" w:cs="Arial"/>
-          <w:color w:val="E85C41"/>
-          <w:sz w:val="28"/>
-          <w:szCs w:val="28"/>
-          <w:lang w:eastAsia="pl-PL"/>
-        </w:rPr>
-        <w:fldChar w:fldCharType="end"/>
-      </w:r>
-      <w:r>
-        <w:rPr>
-          <w:rFonts w:ascii="Arial" w:eastAsia="Times New Roman" w:hAnsi="Arial" w:cs="Arial"/>
-          <w:color w:val="666666"/>
-          <w:sz w:val="28"/>
-          <w:szCs w:val="28"/>
-          <w:lang w:val="en-US" w:eastAsia="pl-PL"/>
-        </w:rPr>
-        <w:t xml:space="preserve"> to </w:t>
-      </w:r>
-      <w:proofErr w:type="spellStart"/>
-      <w:r>
-        <w:rPr>
-          <w:rFonts w:ascii="Arial" w:eastAsia="Times New Roman" w:hAnsi="Arial" w:cs="Arial"/>
-          <w:color w:val="666666"/>
-          <w:sz w:val="28"/>
-          <w:szCs w:val="28"/>
-          <w:lang w:val="en-US" w:eastAsia="pl-PL"/>
-        </w:rPr>
-        <w:t>Kasprowy</w:t>
-      </w:r>
-      <w:proofErr w:type="spellEnd"/>
-      <w:r>
-        <w:rPr>
-          <w:rFonts w:ascii="Arial" w:eastAsia="Times New Roman" w:hAnsi="Arial" w:cs="Arial"/>
-          <w:color w:val="666666"/>
-          <w:sz w:val="28"/>
-          <w:szCs w:val="28"/>
-          <w:lang w:val="en-US" w:eastAsia="pl-PL"/>
-        </w:rPr>
-        <w:t xml:space="preserve"> </w:t>
-      </w:r>
-      <w:proofErr w:type="spellStart"/>
-      <w:r>
-        <w:rPr>
-          <w:rFonts w:ascii="Arial" w:eastAsia="Times New Roman" w:hAnsi="Arial" w:cs="Arial"/>
-          <w:color w:val="666666"/>
-          <w:sz w:val="28"/>
-          <w:szCs w:val="28"/>
-          <w:lang w:val="en-US" w:eastAsia="pl-PL"/>
-        </w:rPr>
-        <w:t>Wierch</w:t>
-      </w:r>
-      <w:proofErr w:type="spellEnd"/>
-      <w:r>
-        <w:rPr>
-          <w:rFonts w:ascii="Arial" w:eastAsia="Times New Roman" w:hAnsi="Arial" w:cs="Arial"/>
-          <w:color w:val="666666"/>
-          <w:sz w:val="28"/>
-          <w:szCs w:val="28"/>
-          <w:lang w:val="en-US" w:eastAsia="pl-PL"/>
-        </w:rPr>
-        <w:t xml:space="preserve"> as well as ski lifts complexes located in </w:t>
-      </w:r>
-      <w:proofErr w:type="spellStart"/>
-      <w:r>
-        <w:rPr>
-          <w:rFonts w:ascii="Arial" w:eastAsia="Times New Roman" w:hAnsi="Arial" w:cs="Arial"/>
-          <w:color w:val="666666"/>
-          <w:sz w:val="28"/>
-          <w:szCs w:val="28"/>
-          <w:lang w:val="en-US" w:eastAsia="pl-PL"/>
-        </w:rPr>
-        <w:t>Goryczkowa</w:t>
-      </w:r>
-      <w:proofErr w:type="spellEnd"/>
-      <w:r>
-        <w:rPr>
-          <w:rFonts w:ascii="Arial" w:eastAsia="Times New Roman" w:hAnsi="Arial" w:cs="Arial"/>
-          <w:color w:val="666666"/>
-          <w:sz w:val="28"/>
-          <w:szCs w:val="28"/>
-          <w:lang w:val="en-US" w:eastAsia="pl-PL"/>
-        </w:rPr>
-        <w:t xml:space="preserve"> Valley and </w:t>
-      </w:r>
-      <w:proofErr w:type="spellStart"/>
-      <w:r>
-        <w:rPr>
-          <w:rFonts w:ascii="Arial" w:eastAsia="Times New Roman" w:hAnsi="Arial" w:cs="Arial"/>
-          <w:color w:val="666666"/>
-          <w:sz w:val="28"/>
-          <w:szCs w:val="28"/>
-          <w:lang w:val="en-US" w:eastAsia="pl-PL"/>
-        </w:rPr>
-        <w:t>Gąsienicowa</w:t>
-      </w:r>
-      <w:proofErr w:type="spellEnd"/>
-      <w:r>
-        <w:rPr>
-          <w:rFonts w:ascii="Arial" w:eastAsia="Times New Roman" w:hAnsi="Arial" w:cs="Arial"/>
-          <w:color w:val="666666"/>
-          <w:sz w:val="28"/>
-          <w:szCs w:val="28"/>
-          <w:lang w:val="en-US" w:eastAsia="pl-PL"/>
-        </w:rPr>
-        <w:t xml:space="preserve"> </w:t>
-      </w:r>
-      <w:proofErr w:type="spellStart"/>
-      <w:r>
-        <w:rPr>
-          <w:rFonts w:ascii="Arial" w:eastAsia="Times New Roman" w:hAnsi="Arial" w:cs="Arial"/>
-          <w:color w:val="666666"/>
-          <w:sz w:val="28"/>
-          <w:szCs w:val="28"/>
-          <w:lang w:val="en-US" w:eastAsia="pl-PL"/>
-        </w:rPr>
-        <w:t>Hala</w:t>
-      </w:r>
-      <w:proofErr w:type="spellEnd"/>
-      <w:r>
-        <w:rPr>
-          <w:rFonts w:ascii="Arial" w:eastAsia="Times New Roman" w:hAnsi="Arial" w:cs="Arial"/>
-          <w:color w:val="666666"/>
-          <w:sz w:val="28"/>
-          <w:szCs w:val="28"/>
-          <w:lang w:val="en-US" w:eastAsia="pl-PL"/>
-        </w:rPr>
-        <w:t xml:space="preserve">. They </w:t>
-      </w:r>
-      <w:r>
-        <w:rPr>
-          <w:rFonts w:ascii="Arial" w:eastAsia="Times New Roman" w:hAnsi="Arial" w:cs="Arial"/>
-          <w:color w:val="666666"/>
-          <w:sz w:val="28"/>
-          <w:szCs w:val="28"/>
-          <w:lang w:val="en-US" w:eastAsia="pl-PL"/>
-        </w:rPr>
-        <w:t>…</w:t>
-      </w:r>
-      <w:r>
-        <w:rPr>
-          <w:rFonts w:ascii="Arial" w:eastAsia="Times New Roman" w:hAnsi="Arial" w:cs="Arial"/>
-          <w:color w:val="666666"/>
-          <w:sz w:val="28"/>
-          <w:szCs w:val="28"/>
-          <w:lang w:val="en-US" w:eastAsia="pl-PL"/>
-        </w:rPr>
-        <w:t>facilitate</w:t>
-      </w:r>
-      <w:r>
-        <w:rPr>
-          <w:rFonts w:ascii="Arial" w:eastAsia="Times New Roman" w:hAnsi="Arial" w:cs="Arial"/>
-          <w:color w:val="666666"/>
-          <w:sz w:val="28"/>
-          <w:szCs w:val="28"/>
-          <w:lang w:val="en-US" w:eastAsia="pl-PL"/>
-        </w:rPr>
-        <w:t>………</w:t>
-      </w:r>
-      <w:r>
-        <w:rPr>
-          <w:rFonts w:ascii="Arial" w:eastAsia="Times New Roman" w:hAnsi="Arial" w:cs="Arial"/>
-          <w:color w:val="666666"/>
-          <w:sz w:val="28"/>
-          <w:szCs w:val="28"/>
-          <w:lang w:val="en-US" w:eastAsia="pl-PL"/>
-        </w:rPr>
-        <w:t>…………</w:t>
-      </w:r>
-      <w:r>
-        <w:rPr>
-          <w:rFonts w:ascii="Arial" w:eastAsia="Times New Roman" w:hAnsi="Arial" w:cs="Arial"/>
-          <w:color w:val="666666"/>
-          <w:sz w:val="28"/>
-          <w:szCs w:val="28"/>
-          <w:lang w:val="en-US" w:eastAsia="pl-PL"/>
-        </w:rPr>
-        <w:t>to do the ski slope on the highest world level.</w:t>
-      </w:r>
-    </w:p>
-    <w:p>
-      <w:pPr>
-        <w:shd w:val="clear" w:color="auto" w:fill="F8F8F8"/>
-        <w:spacing w:before="405" w:after="405" w:line="240" w:lineRule="auto"/>
-        <w:rPr>
-          <w:rFonts w:ascii="Arial" w:eastAsia="Times New Roman" w:hAnsi="Arial" w:cs="Arial"/>
-          <w:color w:val="666666"/>
-          <w:sz w:val="28"/>
-          <w:szCs w:val="28"/>
-          <w:lang w:val="en-US" w:eastAsia="pl-PL"/>
-        </w:rPr>
-      </w:pPr>
-      <w:r>
-        <w:rPr>
-          <w:rFonts w:ascii="Arial" w:eastAsia="Times New Roman" w:hAnsi="Arial" w:cs="Arial"/>
-          <w:color w:val="666666"/>
-          <w:sz w:val="28"/>
-          <w:szCs w:val="28"/>
-          <w:lang w:val="en-US" w:eastAsia="pl-PL"/>
-        </w:rPr>
-        <w:t xml:space="preserve">Even though mountain rescue system in </w:t>
-      </w:r>
-      <w:proofErr w:type="spellStart"/>
-      <w:r>
-        <w:rPr>
-          <w:rFonts w:ascii="Arial" w:eastAsia="Times New Roman" w:hAnsi="Arial" w:cs="Arial"/>
-          <w:color w:val="666666"/>
-          <w:sz w:val="28"/>
-          <w:szCs w:val="28"/>
-          <w:lang w:val="en-US" w:eastAsia="pl-PL"/>
-        </w:rPr>
-        <w:t>Tatra</w:t>
-      </w:r>
-      <w:proofErr w:type="spellEnd"/>
-      <w:r>
-        <w:rPr>
-          <w:rFonts w:ascii="Arial" w:eastAsia="Times New Roman" w:hAnsi="Arial" w:cs="Arial"/>
-          <w:color w:val="666666"/>
-          <w:sz w:val="28"/>
-          <w:szCs w:val="28"/>
-          <w:lang w:val="en-US" w:eastAsia="pl-PL"/>
-        </w:rPr>
-        <w:t xml:space="preserve"> mountains is very well organized, still </w:t>
-      </w:r>
-      <w:r>
-        <w:rPr>
-          <w:rFonts w:ascii="Arial" w:eastAsia="Times New Roman" w:hAnsi="Arial" w:cs="Arial"/>
-          <w:color w:val="666666"/>
-          <w:sz w:val="28"/>
-          <w:szCs w:val="28"/>
-          <w:lang w:val="en-US" w:eastAsia="pl-PL"/>
-        </w:rPr>
-        <w:t>every year there are many …</w:t>
-      </w:r>
-      <w:r>
-        <w:rPr>
-          <w:rFonts w:ascii="Arial" w:eastAsia="Times New Roman" w:hAnsi="Arial" w:cs="Arial"/>
-          <w:color w:val="666666"/>
-          <w:sz w:val="28"/>
-          <w:szCs w:val="28"/>
-          <w:lang w:val="en-US" w:eastAsia="pl-PL"/>
-        </w:rPr>
-        <w:t>lethal</w:t>
-      </w:r>
-      <w:r>
-        <w:rPr>
-          <w:rFonts w:ascii="Arial" w:eastAsia="Times New Roman" w:hAnsi="Arial" w:cs="Arial"/>
-          <w:color w:val="666666"/>
-          <w:sz w:val="28"/>
-          <w:szCs w:val="28"/>
-          <w:lang w:val="en-US" w:eastAsia="pl-PL"/>
-        </w:rPr>
-        <w:t>…………………..</w:t>
-      </w:r>
-      <w:r>
-        <w:rPr>
-          <w:rFonts w:ascii="Arial" w:eastAsia="Times New Roman" w:hAnsi="Arial" w:cs="Arial"/>
-          <w:color w:val="666666"/>
-          <w:sz w:val="28"/>
-          <w:szCs w:val="28"/>
-          <w:lang w:val="en-US" w:eastAsia="pl-PL"/>
-        </w:rPr>
-        <w:t xml:space="preserve"> accidents. Due to the protection of nature and numerous threats resulting from the difficult territory, walking is restricted exclusively to the routes designated by the administrative organs of respective National Parks. It needs to bear in mind, that routes in Slovak part of </w:t>
-      </w:r>
-      <w:proofErr w:type="spellStart"/>
-      <w:r>
-        <w:rPr>
-          <w:rFonts w:ascii="Arial" w:eastAsia="Times New Roman" w:hAnsi="Arial" w:cs="Arial"/>
-          <w:color w:val="666666"/>
-          <w:sz w:val="28"/>
-          <w:szCs w:val="28"/>
-          <w:lang w:val="en-US" w:eastAsia="pl-PL"/>
-        </w:rPr>
-        <w:t>Tatra</w:t>
-      </w:r>
-      <w:proofErr w:type="spellEnd"/>
-      <w:r>
-        <w:rPr>
-          <w:rFonts w:ascii="Arial" w:eastAsia="Times New Roman" w:hAnsi="Arial" w:cs="Arial"/>
-          <w:color w:val="666666"/>
-          <w:sz w:val="28"/>
-          <w:szCs w:val="28"/>
-          <w:lang w:val="en-US" w:eastAsia="pl-PL"/>
-        </w:rPr>
-        <w:t xml:space="preserve"> Mountains are closed for winter.</w:t>
-      </w:r>
-      <w:r>
-        <w:rPr>
-          <w:rFonts w:ascii="Arial" w:eastAsia="Times New Roman" w:hAnsi="Arial" w:cs="Arial"/>
-          <w:color w:val="666666"/>
-          <w:sz w:val="28"/>
-          <w:szCs w:val="28"/>
-          <w:lang w:val="en-US" w:eastAsia="pl-PL"/>
-        </w:rPr>
-        <w:br/>
-        <w:t xml:space="preserve">One </w:t>
-      </w:r>
-      <w:r>
-        <w:rPr>
-          <w:rFonts w:ascii="Arial" w:eastAsia="Times New Roman" w:hAnsi="Arial" w:cs="Arial"/>
-          <w:color w:val="666666"/>
-          <w:sz w:val="28"/>
-          <w:szCs w:val="28"/>
-          <w:lang w:val="en-US" w:eastAsia="pl-PL"/>
-        </w:rPr>
-        <w:t>…</w:t>
-      </w:r>
-      <w:r>
-        <w:rPr>
-          <w:rFonts w:ascii="Arial" w:eastAsia="Times New Roman" w:hAnsi="Arial" w:cs="Arial"/>
-          <w:color w:val="666666"/>
-          <w:sz w:val="28"/>
-          <w:szCs w:val="28"/>
-          <w:lang w:val="en-US" w:eastAsia="pl-PL"/>
-        </w:rPr>
-        <w:t>glance</w:t>
-      </w:r>
-      <w:r>
-        <w:rPr>
-          <w:rFonts w:ascii="Arial" w:eastAsia="Times New Roman" w:hAnsi="Arial" w:cs="Arial"/>
-          <w:color w:val="666666"/>
-          <w:sz w:val="28"/>
-          <w:szCs w:val="28"/>
-          <w:lang w:val="en-US" w:eastAsia="pl-PL"/>
-        </w:rPr>
-        <w:t>…………………..</w:t>
-      </w:r>
-      <w:r>
-        <w:rPr>
-          <w:rFonts w:ascii="Arial" w:eastAsia="Times New Roman" w:hAnsi="Arial" w:cs="Arial"/>
-          <w:color w:val="666666"/>
-          <w:sz w:val="28"/>
-          <w:szCs w:val="28"/>
-          <w:lang w:val="en-US" w:eastAsia="pl-PL"/>
-        </w:rPr>
-        <w:t xml:space="preserve">on the map of </w:t>
-      </w:r>
-      <w:proofErr w:type="spellStart"/>
-      <w:r>
-        <w:rPr>
-          <w:rFonts w:ascii="Arial" w:eastAsia="Times New Roman" w:hAnsi="Arial" w:cs="Arial"/>
-          <w:color w:val="666666"/>
-          <w:sz w:val="28"/>
-          <w:szCs w:val="28"/>
-          <w:lang w:val="en-US" w:eastAsia="pl-PL"/>
-        </w:rPr>
-        <w:t>Tatra</w:t>
-      </w:r>
-      <w:proofErr w:type="spellEnd"/>
-      <w:r>
-        <w:rPr>
-          <w:rFonts w:ascii="Arial" w:eastAsia="Times New Roman" w:hAnsi="Arial" w:cs="Arial"/>
-          <w:color w:val="666666"/>
-          <w:sz w:val="28"/>
-          <w:szCs w:val="28"/>
-          <w:lang w:val="en-US" w:eastAsia="pl-PL"/>
-        </w:rPr>
-        <w:t xml:space="preserve"> Mountains is enough to tell, that the names of the valleys on both sides of the main ridge of the </w:t>
-      </w:r>
-      <w:proofErr w:type="spellStart"/>
-      <w:r>
-        <w:rPr>
-          <w:rFonts w:ascii="Arial" w:eastAsia="Times New Roman" w:hAnsi="Arial" w:cs="Arial"/>
-          <w:color w:val="666666"/>
-          <w:sz w:val="28"/>
-          <w:szCs w:val="28"/>
-          <w:lang w:val="en-US" w:eastAsia="pl-PL"/>
-        </w:rPr>
-        <w:t>Tatra</w:t>
-      </w:r>
-      <w:proofErr w:type="spellEnd"/>
-      <w:r>
-        <w:rPr>
-          <w:rFonts w:ascii="Arial" w:eastAsia="Times New Roman" w:hAnsi="Arial" w:cs="Arial"/>
-          <w:color w:val="666666"/>
-          <w:sz w:val="28"/>
-          <w:szCs w:val="28"/>
-          <w:lang w:val="en-US" w:eastAsia="pl-PL"/>
-        </w:rPr>
-        <w:t xml:space="preserve"> Mountains sound almost the same. Despite the fact, that </w:t>
-      </w:r>
-      <w:proofErr w:type="spellStart"/>
-      <w:r>
-        <w:rPr>
-          <w:rFonts w:ascii="Arial" w:eastAsia="Times New Roman" w:hAnsi="Arial" w:cs="Arial"/>
-          <w:color w:val="666666"/>
-          <w:sz w:val="28"/>
-          <w:szCs w:val="28"/>
-          <w:lang w:val="en-US" w:eastAsia="pl-PL"/>
-        </w:rPr>
-        <w:t>Tatra</w:t>
-      </w:r>
-      <w:proofErr w:type="spellEnd"/>
-      <w:r>
-        <w:rPr>
-          <w:rFonts w:ascii="Arial" w:eastAsia="Times New Roman" w:hAnsi="Arial" w:cs="Arial"/>
-          <w:color w:val="666666"/>
-          <w:sz w:val="28"/>
-          <w:szCs w:val="28"/>
-          <w:lang w:val="en-US" w:eastAsia="pl-PL"/>
-        </w:rPr>
-        <w:t xml:space="preserve"> Mountains have been divided with a political border </w:t>
-      </w:r>
-      <w:r>
-        <w:rPr>
-          <w:rFonts w:ascii="Arial" w:eastAsia="Times New Roman" w:hAnsi="Arial" w:cs="Arial"/>
-          <w:color w:val="666666"/>
-          <w:sz w:val="28"/>
-          <w:szCs w:val="28"/>
-          <w:lang w:val="en-US" w:eastAsia="pl-PL"/>
-        </w:rPr>
-        <w:t>"since forever", people …</w:t>
-      </w:r>
-      <w:r>
-        <w:rPr>
-          <w:rFonts w:ascii="Arial" w:eastAsia="Times New Roman" w:hAnsi="Arial" w:cs="Arial"/>
-          <w:color w:val="666666"/>
-          <w:sz w:val="28"/>
-          <w:szCs w:val="28"/>
-          <w:lang w:val="en-US" w:eastAsia="pl-PL"/>
-        </w:rPr>
-        <w:t>dwelling</w:t>
-      </w:r>
-      <w:r>
-        <w:rPr>
-          <w:rFonts w:ascii="Arial" w:eastAsia="Times New Roman" w:hAnsi="Arial" w:cs="Arial"/>
-          <w:color w:val="666666"/>
-          <w:sz w:val="28"/>
-          <w:szCs w:val="28"/>
-          <w:lang w:val="en-US" w:eastAsia="pl-PL"/>
-        </w:rPr>
-        <w:t>…………………..</w:t>
-      </w:r>
-      <w:r>
-        <w:rPr>
-          <w:rFonts w:ascii="Arial" w:eastAsia="Times New Roman" w:hAnsi="Arial" w:cs="Arial"/>
-          <w:color w:val="666666"/>
-          <w:sz w:val="28"/>
-          <w:szCs w:val="28"/>
-          <w:lang w:val="en-US" w:eastAsia="pl-PL"/>
-        </w:rPr>
-        <w:t xml:space="preserve"> Poland, as well as the historical "Upper Hungary" have always been close and related. Until the present day highlanders from Slovakia use similar dialect and usually deal with very similar branches and sectors of economy. Regional, characteristic dairy products from </w:t>
-      </w:r>
-      <w:proofErr w:type="spellStart"/>
-      <w:r>
-        <w:rPr>
-          <w:rFonts w:ascii="Arial" w:eastAsia="Times New Roman" w:hAnsi="Arial" w:cs="Arial"/>
-          <w:color w:val="666666"/>
-          <w:sz w:val="28"/>
-          <w:szCs w:val="28"/>
-          <w:lang w:val="en-US" w:eastAsia="pl-PL"/>
-        </w:rPr>
-        <w:t>Tatra</w:t>
-      </w:r>
-      <w:proofErr w:type="spellEnd"/>
-      <w:r>
-        <w:rPr>
-          <w:rFonts w:ascii="Arial" w:eastAsia="Times New Roman" w:hAnsi="Arial" w:cs="Arial"/>
-          <w:color w:val="666666"/>
-          <w:sz w:val="28"/>
-          <w:szCs w:val="28"/>
-          <w:lang w:val="en-US" w:eastAsia="pl-PL"/>
-        </w:rPr>
-        <w:t xml:space="preserve"> Mountains are </w:t>
-      </w:r>
-      <w:r>
-        <w:rPr>
-          <w:rFonts w:ascii="Arial" w:eastAsia="Times New Roman" w:hAnsi="Arial" w:cs="Arial"/>
-          <w:color w:val="666666"/>
-          <w:sz w:val="28"/>
-          <w:szCs w:val="28"/>
-          <w:lang w:val="en-US" w:eastAsia="pl-PL"/>
-        </w:rPr>
-        <w:t>…………………..</w:t>
+          <w:lang w:val="en-US" w:eastAsia="pl-PL"/>
+        </w:rPr>
+        <w:t>………………..</w:t>
       </w:r>
       <w:r>
         <w:rPr>

</xml_diff>